<commit_message>
Changes to Flowchart img and paper
Added algo Flowchart Image to Paper.
</commit_message>
<xml_diff>
--- a/Creation/BE Project Paper/Paper.docx
+++ b/Creation/BE Project Paper/Paper.docx
@@ -1846,6 +1846,7 @@
       <w:r>
         <w:rPr>
           <w:noProof/>
+          <w:lang w:val="en-GB" w:eastAsia="en-GB"/>
         </w:rPr>
         <mc:AlternateContent>
           <mc:Choice Requires="wps">
@@ -1911,7 +1912,7 @@
                             <w:r>
                               <w:rPr>
                                 <w:noProof/>
-                                <w:lang w:eastAsia="en-US"/>
+                                <w:lang w:val="en-GB" w:eastAsia="en-GB"/>
                               </w:rPr>
                               <w:drawing>
                                 <wp:inline distT="0" distB="0" distL="0" distR="0">
@@ -2514,6 +2515,7 @@
       <w:r>
         <w:rPr>
           <w:noProof/>
+          <w:lang w:val="en-GB" w:eastAsia="en-GB"/>
         </w:rPr>
         <mc:AlternateContent>
           <mc:Choice Requires="wps">
@@ -2579,7 +2581,7 @@
                             <w:r>
                               <w:rPr>
                                 <w:noProof/>
-                                <w:lang w:eastAsia="en-US"/>
+                                <w:lang w:val="en-GB" w:eastAsia="en-GB"/>
                               </w:rPr>
                               <w:drawing>
                                 <wp:inline distT="0" distB="0" distL="0" distR="0">
@@ -3042,6 +3044,7 @@
       <w:r>
         <w:rPr>
           <w:noProof/>
+          <w:lang w:val="en-GB" w:eastAsia="en-GB"/>
         </w:rPr>
         <mc:AlternateContent>
           <mc:Choice Requires="wps">
@@ -3107,7 +3110,7 @@
                             <w:r>
                               <w:rPr>
                                 <w:noProof/>
-                                <w:lang w:eastAsia="en-US"/>
+                                <w:lang w:val="en-GB" w:eastAsia="en-GB"/>
                               </w:rPr>
                               <w:drawing>
                                 <wp:inline distT="0" distB="0" distL="0" distR="0" wp14:anchorId="29B85271" wp14:editId="1F3F821C">
@@ -3215,7 +3218,7 @@
                                     </pic:cNvPicPr>
                                   </pic:nvPicPr>
                                   <pic:blipFill>
-                                    <a:blip r:embed="rId9">
+                                    <a:blip r:embed="rId10">
                                       <a:extLst>
                                         <a:ext uri="{28A0092B-C50C-407E-A947-70E740481C1C}">
                                           <a14:useLocalDpi xmlns:a14="http://schemas.microsoft.com/office/drawing/2010/main" val="0"/>
@@ -3264,8 +3267,6 @@
         </w:rPr>
         <w:t>.</w:t>
       </w:r>
-      <w:bookmarkStart w:id="0" w:name="_GoBack"/>
-      <w:bookmarkEnd w:id="0"/>
     </w:p>
     <w:p>
       <w:pPr>
@@ -4018,6 +4019,306 @@
     </w:p>
     <w:p>
       <w:pPr>
+        <w:pStyle w:val="BodyText"/>
+        <w:rPr>
+          <w:lang w:eastAsia="en-US"/>
+        </w:rPr>
+      </w:pPr>
+    </w:p>
+    <w:p>
+      <w:pPr>
+        <w:pStyle w:val="BodyText"/>
+        <w:rPr>
+          <w:lang w:eastAsia="en-US"/>
+        </w:rPr>
+      </w:pPr>
+    </w:p>
+    <w:p>
+      <w:pPr>
+        <w:pStyle w:val="BodyText"/>
+        <w:ind w:left="360" w:firstLine="0"/>
+        <w:rPr>
+          <w:lang w:eastAsia="en-US"/>
+        </w:rPr>
+      </w:pPr>
+      <w:r>
+        <w:rPr>
+          <w:noProof/>
+          <w:lang w:val="en-GB" w:eastAsia="en-GB"/>
+        </w:rPr>
+        <mc:AlternateContent>
+          <mc:Choice Requires="wps">
+            <w:drawing>
+              <wp:anchor distT="0" distB="0" distL="114935" distR="114935" simplePos="0" relativeHeight="251665920" behindDoc="1" locked="0" layoutInCell="1" allowOverlap="1" wp14:anchorId="26CD1407" wp14:editId="2486255D">
+                <wp:simplePos x="0" y="0"/>
+                <wp:positionH relativeFrom="column">
+                  <wp:posOffset>137795</wp:posOffset>
+                </wp:positionH>
+                <wp:positionV relativeFrom="paragraph">
+                  <wp:posOffset>283210</wp:posOffset>
+                </wp:positionV>
+                <wp:extent cx="2980690" cy="3975100"/>
+                <wp:effectExtent l="0" t="0" r="10160" b="25400"/>
+                <wp:wrapTight wrapText="bothSides">
+                  <wp:wrapPolygon edited="0">
+                    <wp:start x="0" y="0"/>
+                    <wp:lineTo x="0" y="21635"/>
+                    <wp:lineTo x="21536" y="21635"/>
+                    <wp:lineTo x="21536" y="0"/>
+                    <wp:lineTo x="0" y="0"/>
+                  </wp:wrapPolygon>
+                </wp:wrapTight>
+                <wp:docPr id="3" name="Text Box 2"/>
+                <wp:cNvGraphicFramePr>
+                  <a:graphicFrameLocks xmlns:a="http://schemas.openxmlformats.org/drawingml/2006/main"/>
+                </wp:cNvGraphicFramePr>
+                <a:graphic xmlns:a="http://schemas.openxmlformats.org/drawingml/2006/main">
+                  <a:graphicData uri="http://schemas.microsoft.com/office/word/2010/wordprocessingShape">
+                    <wps:wsp>
+                      <wps:cNvSpPr txBox="1">
+                        <a:spLocks noChangeArrowheads="1"/>
+                      </wps:cNvSpPr>
+                      <wps:spPr bwMode="auto">
+                        <a:xfrm>
+                          <a:off x="0" y="0"/>
+                          <a:ext cx="2980690" cy="3975100"/>
+                        </a:xfrm>
+                        <a:prstGeom prst="rect">
+                          <a:avLst/>
+                        </a:prstGeom>
+                        <a:solidFill>
+                          <a:srgbClr val="FFFFFF"/>
+                        </a:solidFill>
+                        <a:ln w="0">
+                          <a:solidFill>
+                            <a:srgbClr val="000000"/>
+                          </a:solidFill>
+                          <a:miter lim="800000"/>
+                          <a:headEnd/>
+                          <a:tailEnd/>
+                        </a:ln>
+                      </wps:spPr>
+                      <wps:txbx>
+                        <w:txbxContent>
+                          <w:p>
+                            <w:pPr>
+                              <w:pStyle w:val="BodyText"/>
+                              <w:spacing w:after="120"/>
+                              <w:ind w:firstLine="0"/>
+                              <w:jc w:val="center"/>
+                            </w:pPr>
+                            <w:r>
+                              <w:rPr>
+                                <w:noProof/>
+                                <w:lang w:val="en-GB" w:eastAsia="en-GB"/>
+                              </w:rPr>
+                              <w:drawing>
+                                <wp:inline distT="0" distB="0" distL="0" distR="0" wp14:anchorId="0C6DEB3F" wp14:editId="6FE6781F">
+                                  <wp:extent cx="2569210" cy="3642495"/>
+                                  <wp:effectExtent l="0" t="0" r="2540" b="0"/>
+                                  <wp:docPr id="5" name="Picture 5" descr="D:\AGNEL\GitHub\ieeepapers\Creation\BE Project Paper\algo img.jpg"/>
+                                  <wp:cNvGraphicFramePr>
+                                    <a:graphicFrameLocks xmlns:a="http://schemas.openxmlformats.org/drawingml/2006/main" noChangeAspect="1"/>
+                                  </wp:cNvGraphicFramePr>
+                                  <a:graphic xmlns:a="http://schemas.openxmlformats.org/drawingml/2006/main">
+                                    <a:graphicData uri="http://schemas.openxmlformats.org/drawingml/2006/picture">
+                                      <pic:pic xmlns:pic="http://schemas.openxmlformats.org/drawingml/2006/picture">
+                                        <pic:nvPicPr>
+                                          <pic:cNvPr id="0" name="Picture 2" descr="D:\AGNEL\GitHub\ieeepapers\Creation\BE Project Paper\algo img.jpg"/>
+                                          <pic:cNvPicPr>
+                                            <a:picLocks noChangeAspect="1" noChangeArrowheads="1"/>
+                                          </pic:cNvPicPr>
+                                        </pic:nvPicPr>
+                                        <pic:blipFill>
+                                          <a:blip r:embed="rId11">
+                                            <a:extLst>
+                                              <a:ext uri="{28A0092B-C50C-407E-A947-70E740481C1C}">
+                                                <a14:useLocalDpi xmlns:a14="http://schemas.microsoft.com/office/drawing/2010/main" val="0"/>
+                                              </a:ext>
+                                            </a:extLst>
+                                          </a:blip>
+                                          <a:srcRect/>
+                                          <a:stretch>
+                                            <a:fillRect/>
+                                          </a:stretch>
+                                        </pic:blipFill>
+                                        <pic:spPr bwMode="auto">
+                                          <a:xfrm>
+                                            <a:off x="0" y="0"/>
+                                            <a:ext cx="2569210" cy="3642495"/>
+                                          </a:xfrm>
+                                          <a:prstGeom prst="rect">
+                                            <a:avLst/>
+                                          </a:prstGeom>
+                                          <a:noFill/>
+                                          <a:ln>
+                                            <a:noFill/>
+                                          </a:ln>
+                                        </pic:spPr>
+                                      </pic:pic>
+                                    </a:graphicData>
+                                  </a:graphic>
+                                </wp:inline>
+                              </w:drawing>
+                            </w:r>
+                          </w:p>
+                        </w:txbxContent>
+                      </wps:txbx>
+                      <wps:bodyPr rot="0" vert="horz" wrap="square" lIns="205740" tIns="160020" rIns="205740" bIns="160020" anchor="t" anchorCtr="0" upright="1">
+                        <a:noAutofit/>
+                      </wps:bodyPr>
+                    </wps:wsp>
+                  </a:graphicData>
+                </a:graphic>
+                <wp14:sizeRelH relativeFrom="page">
+                  <wp14:pctWidth>0</wp14:pctWidth>
+                </wp14:sizeRelH>
+                <wp14:sizeRelV relativeFrom="page">
+                  <wp14:pctHeight>0</wp14:pctHeight>
+                </wp14:sizeRelV>
+              </wp:anchor>
+            </w:drawing>
+          </mc:Choice>
+          <mc:Fallback>
+            <w:pict>
+              <v:shapetype w14:anchorId="26CD1407" id="_x0000_t202" coordsize="21600,21600" o:spt="202" path="m,l,21600r21600,l21600,xe">
+                <v:stroke joinstyle="miter"/>
+                <v:path gradientshapeok="t" o:connecttype="rect"/>
+              </v:shapetype>
+              <v:shape id="_x0000_s1029" type="#_x0000_t202" style="position:absolute;left:0;text-align:left;margin-left:10.85pt;margin-top:22.3pt;width:234.7pt;height:313pt;z-index:-251650560;visibility:visible;mso-wrap-style:square;mso-width-percent:0;mso-height-percent:0;mso-wrap-distance-left:9.05pt;mso-wrap-distance-top:0;mso-wrap-distance-right:9.05pt;mso-wrap-distance-bottom:0;mso-position-horizontal:absolute;mso-position-horizontal-relative:text;mso-position-vertical:absolute;mso-position-vertical-relative:text;mso-width-percent:0;mso-height-percent:0;mso-width-relative:page;mso-height-relative:page;v-text-anchor:top" o:gfxdata="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" strokeweight="0">
+                <v:textbox inset="16.2pt,12.6pt,16.2pt,12.6pt">
+                  <w:txbxContent>
+                    <w:p>
+                      <w:pPr>
+                        <w:pStyle w:val="BodyText"/>
+                        <w:spacing w:after="120"/>
+                        <w:ind w:firstLine="0"/>
+                        <w:jc w:val="center"/>
+                      </w:pPr>
+                      <w:r>
+                        <w:rPr>
+                          <w:noProof/>
+                          <w:lang w:val="en-GB" w:eastAsia="en-GB"/>
+                        </w:rPr>
+                        <w:drawing>
+                          <wp:inline distT="0" distB="0" distL="0" distR="0" wp14:anchorId="0C6DEB3F" wp14:editId="6FE6781F">
+                            <wp:extent cx="2569210" cy="3642495"/>
+                            <wp:effectExtent l="0" t="0" r="2540" b="0"/>
+                            <wp:docPr id="5" name="Picture 5" descr="D:\AGNEL\GitHub\ieeepapers\Creation\BE Project Paper\algo img.jpg"/>
+                            <wp:cNvGraphicFramePr>
+                              <a:graphicFrameLocks xmlns:a="http://schemas.openxmlformats.org/drawingml/2006/main" noChangeAspect="1"/>
+                            </wp:cNvGraphicFramePr>
+                            <a:graphic xmlns:a="http://schemas.openxmlformats.org/drawingml/2006/main">
+                              <a:graphicData uri="http://schemas.openxmlformats.org/drawingml/2006/picture">
+                                <pic:pic xmlns:pic="http://schemas.openxmlformats.org/drawingml/2006/picture">
+                                  <pic:nvPicPr>
+                                    <pic:cNvPr id="0" name="Picture 2" descr="D:\AGNEL\GitHub\ieeepapers\Creation\BE Project Paper\algo img.jpg"/>
+                                    <pic:cNvPicPr>
+                                      <a:picLocks noChangeAspect="1" noChangeArrowheads="1"/>
+                                    </pic:cNvPicPr>
+                                  </pic:nvPicPr>
+                                  <pic:blipFill>
+                                    <a:blip r:embed="rId11">
+                                      <a:extLst>
+                                        <a:ext uri="{28A0092B-C50C-407E-A947-70E740481C1C}">
+                                          <a14:useLocalDpi xmlns:a14="http://schemas.microsoft.com/office/drawing/2010/main" val="0"/>
+                                        </a:ext>
+                                      </a:extLst>
+                                    </a:blip>
+                                    <a:srcRect/>
+                                    <a:stretch>
+                                      <a:fillRect/>
+                                    </a:stretch>
+                                  </pic:blipFill>
+                                  <pic:spPr bwMode="auto">
+                                    <a:xfrm>
+                                      <a:off x="0" y="0"/>
+                                      <a:ext cx="2569210" cy="3642495"/>
+                                    </a:xfrm>
+                                    <a:prstGeom prst="rect">
+                                      <a:avLst/>
+                                    </a:prstGeom>
+                                    <a:noFill/>
+                                    <a:ln>
+                                      <a:noFill/>
+                                    </a:ln>
+                                  </pic:spPr>
+                                </pic:pic>
+                              </a:graphicData>
+                            </a:graphic>
+                          </wp:inline>
+                        </w:drawing>
+                      </w:r>
+                    </w:p>
+                  </w:txbxContent>
+                </v:textbox>
+                <w10:wrap type="tight"/>
+              </v:shape>
+            </w:pict>
+          </mc:Fallback>
+        </mc:AlternateContent>
+      </w:r>
+      <w:r>
+        <w:rPr>
+          <w:lang w:eastAsia="en-US"/>
+        </w:rPr>
+        <w:t>Figure 4 shows the flowchart of the proposed SUVDA.</w:t>
+      </w:r>
+    </w:p>
+    <w:p>
+      <w:pPr>
+        <w:pStyle w:val="BodyText"/>
+        <w:ind w:left="360" w:firstLine="0"/>
+        <w:rPr>
+          <w:lang w:eastAsia="en-US"/>
+        </w:rPr>
+      </w:pPr>
+    </w:p>
+    <w:p>
+      <w:pPr>
+        <w:pStyle w:val="figurecaption"/>
+        <w:rPr>
+          <w:rFonts w:eastAsia="Times New Roman"/>
+        </w:rPr>
+      </w:pPr>
+      <w:r>
+        <w:t>Flowchart of SUVDA</w:t>
+      </w:r>
+    </w:p>
+    <w:p>
+      <w:pPr>
+        <w:pStyle w:val="Heading1"/>
+      </w:pPr>
+      <w:r>
+        <w:t>Expected Results</w:t>
+      </w:r>
+    </w:p>
+    <w:p>
+      <w:pPr>
+        <w:pStyle w:val="BodyText"/>
+        <w:rPr>
+          <w:lang w:eastAsia="en-US"/>
+        </w:rPr>
+      </w:pPr>
+      <w:r>
+        <w:rPr>
+          <w:lang w:eastAsia="en-US"/>
+        </w:rPr>
+        <w:t>The final output will contain a step signal which exhibits three different amplitudes corresponding to the three classes.</w:t>
+      </w:r>
+      <w:bookmarkStart w:id="0" w:name="_GoBack"/>
+      <w:bookmarkEnd w:id="0"/>
+    </w:p>
+    <w:p>
+      <w:pPr>
+        <w:pStyle w:val="BodyText"/>
+        <w:rPr>
+          <w:lang w:eastAsia="en-US"/>
+        </w:rPr>
+      </w:pPr>
+    </w:p>
+    <w:p>
+      <w:pPr>
         <w:pStyle w:val="Heading1"/>
       </w:pPr>
       <w:r>
@@ -4614,6 +4915,7 @@
         <w:t xml:space="preserve"> </w:t>
       </w:r>
       <w:r>
+        <w:lastRenderedPageBreak/>
         <w:t>pagination</w:t>
       </w:r>
       <w:r>
@@ -7550,7 +7852,6 @@
         <w:t xml:space="preserve"> </w:t>
       </w:r>
       <w:r>
-        <w:lastRenderedPageBreak/>
         <w:t>tab</w:t>
       </w:r>
       <w:r>
@@ -8713,6 +9014,7 @@
         </w:tabs>
       </w:pPr>
       <w:r>
+        <w:lastRenderedPageBreak/>
         <w:t>The</w:t>
       </w:r>
       <w:r>
@@ -11550,7 +11852,6 @@
         <w:t xml:space="preserve"> </w:t>
       </w:r>
       <w:r>
-        <w:lastRenderedPageBreak/>
         <w:t>highlight</w:t>
       </w:r>
       <w:r>
@@ -12758,6 +13059,7 @@
         <w:pStyle w:val="Heading4"/>
       </w:pPr>
       <w:r>
+        <w:lastRenderedPageBreak/>
         <w:t>Deletion:</w:t>
       </w:r>
       <w:r>
@@ -16787,7 +17089,6 @@
         <w:t xml:space="preserve"> </w:t>
       </w:r>
       <w:r>
-        <w:lastRenderedPageBreak/>
         <w:t>introduced.</w:t>
       </w:r>
       <w:r>
@@ -18161,6 +18462,7 @@
         <w:t xml:space="preserve"> </w:t>
       </w:r>
       <w:r>
+        <w:lastRenderedPageBreak/>
         <w:t>write</w:t>
       </w:r>
       <w:r>
@@ -19168,6 +19470,7 @@
       <w:r>
         <w:rPr>
           <w:noProof/>
+          <w:lang w:val="en-GB" w:eastAsia="en-GB"/>
         </w:rPr>
         <mc:AlternateContent>
           <mc:Choice Requires="wps">
@@ -20369,7 +20672,6 @@
         <w:rPr>
           <w:rFonts w:eastAsia="Times New Roman"/>
         </w:rPr>
-        <w:lastRenderedPageBreak/>
         <w:t xml:space="preserve"> </w:t>
       </w:r>
       <w:r>
@@ -21627,6 +21929,7 @@
         <w:t xml:space="preserve"> </w:t>
       </w:r>
       <w:r>
+        <w:lastRenderedPageBreak/>
         <w:t>follows</w:t>
       </w:r>
       <w:r>
@@ -22773,6 +23076,7 @@
         <w:t xml:space="preserve">” </w:t>
       </w:r>
       <w:r>
+        <w:lastRenderedPageBreak/>
         <w:t>Phil.</w:t>
       </w:r>
       <w:r>

</xml_diff>

<commit_message>
expected output image added
</commit_message>
<xml_diff>
--- a/Creation/BE Project Paper/Paper.docx
+++ b/Creation/BE Project Paper/Paper.docx
@@ -4020,18 +4020,13 @@
     <w:p>
       <w:pPr>
         <w:pStyle w:val="BodyText"/>
+        <w:ind w:firstLine="0"/>
         <w:rPr>
           <w:lang w:eastAsia="en-US"/>
         </w:rPr>
       </w:pPr>
-    </w:p>
-    <w:p>
-      <w:pPr>
-        <w:pStyle w:val="BodyText"/>
-        <w:rPr>
-          <w:lang w:eastAsia="en-US"/>
-        </w:rPr>
-      </w:pPr>
+      <w:bookmarkStart w:id="0" w:name="_GoBack"/>
+      <w:bookmarkEnd w:id="0"/>
     </w:p>
     <w:p>
       <w:pPr>
@@ -4306,8 +4301,6 @@
         </w:rPr>
         <w:t>The final output will contain a step signal which exhibits three different amplitudes corresponding to the three classes.</w:t>
       </w:r>
-      <w:bookmarkStart w:id="0" w:name="_GoBack"/>
-      <w:bookmarkEnd w:id="0"/>
     </w:p>
     <w:p>
       <w:pPr>
@@ -4915,7 +4908,6 @@
         <w:t xml:space="preserve"> </w:t>
       </w:r>
       <w:r>
-        <w:lastRenderedPageBreak/>
         <w:t>pagination</w:t>
       </w:r>
       <w:r>
@@ -5068,6 +5060,7 @@
         <w:pStyle w:val="BodyText"/>
       </w:pPr>
       <w:r>
+        <w:lastRenderedPageBreak/>
         <w:t>Finally,</w:t>
       </w:r>
       <w:r>

</xml_diff>